<commit_message>
Code changes, report changes
</commit_message>
<xml_diff>
--- a/ai_11/kornilov_artem/epic3/epic_3_practice_and_labs_report_artem_kornilov.docx
+++ b/ai_11/kornilov_artem/epic3/epic_3_practice_and_labs_report_artem_kornilov.docx
@@ -231,8 +231,20 @@
           <w:szCs w:val="28"/>
           <w:lang w:bidi="ar"/>
         </w:rPr>
-        <w:t>параметрів (еліпсис). Рекурсія. Вбудовані функції.»</w:t>
-      </w:r>
+        <w:t xml:space="preserve">параметрів (еліпсис). Рекурсія. Вбудовані </w:t>
+      </w:r>
+      <w:proofErr w:type="gramStart"/>
+      <w:r>
+        <w:rPr>
+          <w:rFonts w:ascii="Times New Roman" w:eastAsia="SimSun" w:hAnsi="Times New Roman" w:cs="Times New Roman"/>
+          <w:color w:val="000000"/>
+          <w:sz w:val="28"/>
+          <w:szCs w:val="28"/>
+          <w:lang w:bidi="ar"/>
+        </w:rPr>
+        <w:t>функції.»</w:t>
+      </w:r>
+      <w:proofErr w:type="gramEnd"/>
     </w:p>
     <w:p>
       <w:pPr>
@@ -1476,6 +1488,7 @@
           <w:lang w:val="uk-UA"/>
         </w:rPr>
       </w:pPr>
+      <w:proofErr w:type="gramStart"/>
       <w:r>
         <w:rPr>
           <w:rFonts w:ascii="Times New Roman" w:eastAsia="SimSun" w:hAnsi="Times New Roman" w:cs="Times New Roman"/>
@@ -1496,6 +1509,7 @@
         </w:rPr>
         <w:t>.</w:t>
       </w:r>
+      <w:proofErr w:type="gramEnd"/>
     </w:p>
     <w:p>
       <w:pPr>
@@ -2145,7 +2159,29 @@
           <w:szCs w:val="22"/>
           <w:lang w:bidi="ar"/>
         </w:rPr>
-        <w:t>Написати функцію (або макровизначення), що знаходить довжину сторони по координатах його точок.. Написати функцію square, що обчислює площу трикутника, заданого координатами вершин. Написати функцію square1 з змінною кількістю параметрів, що визначає площу трикутника, що містить діагональ найбільшої довжини опуклого багатокутника, заданого координатами своїх вершин</w:t>
+        <w:t xml:space="preserve">Написати функцію (або макровизначення), що знаходить довжину сторони по координатах його </w:t>
+      </w:r>
+      <w:proofErr w:type="gramStart"/>
+      <w:r>
+        <w:rPr>
+          <w:rFonts w:ascii="Times New Roman" w:eastAsia="TimesNewRomanPS-BoldMT" w:hAnsi="Times New Roman" w:cs="Times New Roman"/>
+          <w:color w:val="000000"/>
+          <w:sz w:val="22"/>
+          <w:szCs w:val="22"/>
+          <w:lang w:bidi="ar"/>
+        </w:rPr>
+        <w:t>точок..</w:t>
+      </w:r>
+      <w:proofErr w:type="gramEnd"/>
+      <w:r>
+        <w:rPr>
+          <w:rFonts w:ascii="Times New Roman" w:eastAsia="TimesNewRomanPS-BoldMT" w:hAnsi="Times New Roman" w:cs="Times New Roman"/>
+          <w:color w:val="000000"/>
+          <w:sz w:val="22"/>
+          <w:szCs w:val="22"/>
+          <w:lang w:bidi="ar"/>
+        </w:rPr>
+        <w:t xml:space="preserve"> Написати функцію square, що обчислює площу трикутника, заданого координатами вершин. Написати функцію square1 з змінною кількістю параметрів, що визначає площу трикутника, що містить діагональ найбільшої довжини опуклого багатокутника, заданого координатами своїх вершин</w:t>
       </w:r>
     </w:p>
     <w:p>
@@ -2321,52 +2357,6 @@
           <w:szCs w:val="22"/>
         </w:rPr>
         <w:t>а) для двовимірного масиву знищує всі парні рядки; б) для одновимірного масиву знищує всі елементи, що містяться між двома нульовими елементами.</w:t>
-      </w:r>
-    </w:p>
-    <w:p>
-      <w:pPr>
-        <w:rPr>
-          <w:rFonts w:ascii="Times New Roman" w:eastAsia="TimesNewRomanPS-BoldMT" w:hAnsi="Times New Roman" w:cs="Times New Roman"/>
-          <w:b/>
-          <w:bCs/>
-          <w:color w:val="000000"/>
-          <w:sz w:val="28"/>
-          <w:szCs w:val="28"/>
-          <w:lang w:bidi="ar"/>
-        </w:rPr>
-      </w:pPr>
-      <w:r>
-        <w:rPr>
-          <w:rFonts w:ascii="Times New Roman" w:eastAsia="TimesNewRomanPS-BoldMT" w:hAnsi="Times New Roman" w:cs="Times New Roman"/>
-          <w:b/>
-          <w:bCs/>
-          <w:color w:val="000000"/>
-          <w:sz w:val="28"/>
-          <w:szCs w:val="28"/>
-          <w:lang w:bidi="ar"/>
-        </w:rPr>
-        <w:t>Завдання №6   Self Practice Work</w:t>
-      </w:r>
-    </w:p>
-    <w:p>
-      <w:pPr>
-        <w:rPr>
-          <w:rFonts w:ascii="Times New Roman" w:eastAsia="SimSun" w:hAnsi="Times New Roman" w:cs="Times New Roman"/>
-          <w:color w:val="000000"/>
-          <w:sz w:val="28"/>
-          <w:szCs w:val="28"/>
-          <w:lang w:bidi="ar"/>
-        </w:rPr>
-      </w:pPr>
-      <w:r>
-        <w:rPr>
-          <w:rFonts w:ascii="Times New Roman" w:eastAsia="SimSun" w:hAnsi="Times New Roman" w:cs="Times New Roman"/>
-          <w:color w:val="000000"/>
-          <w:sz w:val="28"/>
-          <w:szCs w:val="28"/>
-          <w:lang w:bidi="ar"/>
-        </w:rPr>
-        <w:t>Завдання:</w:t>
       </w:r>
     </w:p>
     <w:p>
@@ -3910,10 +3900,10 @@
           <w:noProof/>
         </w:rPr>
         <w:drawing>
-          <wp:inline distT="0" distB="0" distL="0" distR="0" wp14:anchorId="35A8718F" wp14:editId="7C8E59DD">
-            <wp:extent cx="4800600" cy="5389715"/>
-            <wp:effectExtent l="0" t="0" r="0" b="1905"/>
-            <wp:docPr id="1834796752" name="Рисунок 10"/>
+          <wp:inline distT="0" distB="0" distL="0" distR="0" wp14:anchorId="21E9BEF5" wp14:editId="11FA39C0">
+            <wp:extent cx="4802588" cy="5047497"/>
+            <wp:effectExtent l="0" t="0" r="0" b="1270"/>
+            <wp:docPr id="260629467" name="Рисунок 1"/>
             <wp:cNvGraphicFramePr>
               <a:graphicFrameLocks xmlns:a="http://schemas.openxmlformats.org/drawingml/2006/main" noChangeAspect="1"/>
             </wp:cNvGraphicFramePr>
@@ -3921,7 +3911,7 @@
               <a:graphicData uri="http://schemas.openxmlformats.org/drawingml/2006/picture">
                 <pic:pic xmlns:pic="http://schemas.openxmlformats.org/drawingml/2006/picture">
                   <pic:nvPicPr>
-                    <pic:cNvPr id="0" name="Picture 18"/>
+                    <pic:cNvPr id="0" name="Picture 1"/>
                     <pic:cNvPicPr>
                       <a:picLocks noChangeAspect="1" noChangeArrowheads="1"/>
                     </pic:cNvPicPr>
@@ -3942,7 +3932,7 @@
                   <pic:spPr bwMode="auto">
                     <a:xfrm>
                       <a:off x="0" y="0"/>
-                      <a:ext cx="4807712" cy="5397700"/>
+                      <a:ext cx="4839210" cy="5085987"/>
                     </a:xfrm>
                     <a:prstGeom prst="rect">
                       <a:avLst/>
@@ -3963,10 +3953,10 @@
           <w:noProof/>
         </w:rPr>
         <w:drawing>
-          <wp:inline distT="0" distB="0" distL="0" distR="0" wp14:anchorId="31659F21" wp14:editId="13D1F024">
-            <wp:extent cx="4819650" cy="1589901"/>
-            <wp:effectExtent l="0" t="0" r="0" b="0"/>
-            <wp:docPr id="567409012" name="Рисунок 11"/>
+          <wp:inline distT="0" distB="0" distL="0" distR="0" wp14:anchorId="577C8FA8" wp14:editId="58EF8342">
+            <wp:extent cx="4797232" cy="1680459"/>
+            <wp:effectExtent l="0" t="0" r="3810" b="0"/>
+            <wp:docPr id="960792356" name="Рисунок 2"/>
             <wp:cNvGraphicFramePr>
               <a:graphicFrameLocks xmlns:a="http://schemas.openxmlformats.org/drawingml/2006/main" noChangeAspect="1"/>
             </wp:cNvGraphicFramePr>
@@ -3974,7 +3964,7 @@
               <a:graphicData uri="http://schemas.openxmlformats.org/drawingml/2006/picture">
                 <pic:pic xmlns:pic="http://schemas.openxmlformats.org/drawingml/2006/picture">
                   <pic:nvPicPr>
-                    <pic:cNvPr id="0" name="Picture 20"/>
+                    <pic:cNvPr id="0" name="Picture 3"/>
                     <pic:cNvPicPr>
                       <a:picLocks noChangeAspect="1" noChangeArrowheads="1"/>
                     </pic:cNvPicPr>
@@ -3995,7 +3985,7 @@
                   <pic:spPr bwMode="auto">
                     <a:xfrm>
                       <a:off x="0" y="0"/>
-                      <a:ext cx="4841319" cy="1597049"/>
+                      <a:ext cx="4829592" cy="1691795"/>
                     </a:xfrm>
                     <a:prstGeom prst="rect">
                       <a:avLst/>
@@ -4174,10 +4164,10 @@
           <w:noProof/>
         </w:rPr>
         <w:drawing>
-          <wp:inline distT="0" distB="0" distL="0" distR="0" wp14:anchorId="76956C69" wp14:editId="1A772738">
-            <wp:extent cx="5486400" cy="4600898"/>
-            <wp:effectExtent l="0" t="0" r="0" b="9525"/>
-            <wp:docPr id="1350696917" name="Рисунок 12"/>
+          <wp:inline distT="0" distB="0" distL="0" distR="0" wp14:anchorId="531B1AD4" wp14:editId="25BC4A72">
+            <wp:extent cx="4131429" cy="5072932"/>
+            <wp:effectExtent l="0" t="0" r="2540" b="0"/>
+            <wp:docPr id="1073189910" name="Рисунок 3"/>
             <wp:cNvGraphicFramePr>
               <a:graphicFrameLocks xmlns:a="http://schemas.openxmlformats.org/drawingml/2006/main" noChangeAspect="1"/>
             </wp:cNvGraphicFramePr>
@@ -4185,7 +4175,7 @@
               <a:graphicData uri="http://schemas.openxmlformats.org/drawingml/2006/picture">
                 <pic:pic xmlns:pic="http://schemas.openxmlformats.org/drawingml/2006/picture">
                   <pic:nvPicPr>
-                    <pic:cNvPr id="0" name="Picture 22"/>
+                    <pic:cNvPr id="0" name="Picture 5"/>
                     <pic:cNvPicPr>
                       <a:picLocks noChangeAspect="1" noChangeArrowheads="1"/>
                     </pic:cNvPicPr>
@@ -4206,7 +4196,7 @@
                   <pic:spPr bwMode="auto">
                     <a:xfrm>
                       <a:off x="0" y="0"/>
-                      <a:ext cx="5495734" cy="4608726"/>
+                      <a:ext cx="4144603" cy="5089108"/>
                     </a:xfrm>
                     <a:prstGeom prst="rect">
                       <a:avLst/>
@@ -4227,10 +4217,10 @@
           <w:noProof/>
         </w:rPr>
         <w:drawing>
-          <wp:inline distT="0" distB="0" distL="0" distR="0" wp14:anchorId="4AC35628" wp14:editId="473F63C2">
-            <wp:extent cx="6188710" cy="2841625"/>
-            <wp:effectExtent l="0" t="0" r="2540" b="0"/>
-            <wp:docPr id="202706364" name="Рисунок 14"/>
+          <wp:inline distT="0" distB="0" distL="0" distR="0" wp14:anchorId="4E1F4F42" wp14:editId="7198CBE4">
+            <wp:extent cx="4293705" cy="3730668"/>
+            <wp:effectExtent l="0" t="0" r="0" b="3175"/>
+            <wp:docPr id="1180839888" name="Рисунок 4"/>
             <wp:cNvGraphicFramePr>
               <a:graphicFrameLocks xmlns:a="http://schemas.openxmlformats.org/drawingml/2006/main" noChangeAspect="1"/>
             </wp:cNvGraphicFramePr>
@@ -4238,7 +4228,7 @@
               <a:graphicData uri="http://schemas.openxmlformats.org/drawingml/2006/picture">
                 <pic:pic xmlns:pic="http://schemas.openxmlformats.org/drawingml/2006/picture">
                   <pic:nvPicPr>
-                    <pic:cNvPr id="0" name="Picture 26"/>
+                    <pic:cNvPr id="0" name="Picture 7"/>
                     <pic:cNvPicPr>
                       <a:picLocks noChangeAspect="1" noChangeArrowheads="1"/>
                     </pic:cNvPicPr>
@@ -4259,7 +4249,7 @@
                   <pic:spPr bwMode="auto">
                     <a:xfrm>
                       <a:off x="0" y="0"/>
-                      <a:ext cx="6188710" cy="2841625"/>
+                      <a:ext cx="4303947" cy="3739567"/>
                     </a:xfrm>
                     <a:prstGeom prst="rect">
                       <a:avLst/>
@@ -4296,6 +4286,7 @@
           <w:szCs w:val="32"/>
           <w:lang w:val="uk-UA"/>
         </w:rPr>
+        <w:lastRenderedPageBreak/>
         <w:t>Завдання №5:</w:t>
       </w:r>
     </w:p>
@@ -4376,12 +4367,13 @@
       <w:pPr>
         <w:jc w:val="center"/>
         <w:rPr>
-          <w:rFonts w:ascii="Times New Roman" w:hAnsi="Times New Roman" w:cs="Times New Roman"/>
-          <w:b/>
-          <w:bCs/>
-          <w:sz w:val="32"/>
-          <w:szCs w:val="32"/>
-          <w:lang w:val="uk-UA"/>
+          <w:rFonts w:ascii="Times New Roman" w:eastAsia="TimesNewRomanPS-BoldMT" w:hAnsi="Times New Roman" w:cs="Times New Roman"/>
+          <w:b/>
+          <w:bCs/>
+          <w:color w:val="000000"/>
+          <w:sz w:val="28"/>
+          <w:szCs w:val="28"/>
+          <w:lang w:bidi="ar"/>
         </w:rPr>
       </w:pPr>
       <w:r>
@@ -4402,10 +4394,10 @@
           <w:noProof/>
         </w:rPr>
         <w:drawing>
-          <wp:inline distT="0" distB="0" distL="0" distR="0" wp14:anchorId="164F9B3C" wp14:editId="07B88FF2">
-            <wp:extent cx="4410075" cy="5294262"/>
-            <wp:effectExtent l="0" t="0" r="0" b="1905"/>
-            <wp:docPr id="1211907614" name="Рисунок 15"/>
+          <wp:inline distT="0" distB="0" distL="0" distR="0" wp14:anchorId="5FD2CBE4" wp14:editId="7AEE4B4C">
+            <wp:extent cx="4309607" cy="5887792"/>
+            <wp:effectExtent l="0" t="0" r="0" b="0"/>
+            <wp:docPr id="679154501" name="Рисунок 5"/>
             <wp:cNvGraphicFramePr>
               <a:graphicFrameLocks xmlns:a="http://schemas.openxmlformats.org/drawingml/2006/main" noChangeAspect="1"/>
             </wp:cNvGraphicFramePr>
@@ -4413,7 +4405,7 @@
               <a:graphicData uri="http://schemas.openxmlformats.org/drawingml/2006/picture">
                 <pic:pic xmlns:pic="http://schemas.openxmlformats.org/drawingml/2006/picture">
                   <pic:nvPicPr>
-                    <pic:cNvPr id="0" name="Picture 28"/>
+                    <pic:cNvPr id="0" name="Picture 9"/>
                     <pic:cNvPicPr>
                       <a:picLocks noChangeAspect="1" noChangeArrowheads="1"/>
                     </pic:cNvPicPr>
@@ -4434,7 +4426,7 @@
                   <pic:spPr bwMode="auto">
                     <a:xfrm>
                       <a:off x="0" y="0"/>
-                      <a:ext cx="4419637" cy="5305742"/>
+                      <a:ext cx="4323535" cy="5906820"/>
                     </a:xfrm>
                     <a:prstGeom prst="rect">
                       <a:avLst/>
@@ -4456,10 +4448,10 @@
         </w:rPr>
         <w:lastRenderedPageBreak/>
         <w:drawing>
-          <wp:inline distT="0" distB="0" distL="0" distR="0" wp14:anchorId="477A10D3" wp14:editId="39B31882">
-            <wp:extent cx="3797086" cy="3686175"/>
-            <wp:effectExtent l="0" t="0" r="0" b="0"/>
-            <wp:docPr id="183491385" name="Рисунок 16"/>
+          <wp:inline distT="0" distB="0" distL="0" distR="0" wp14:anchorId="297A0ECE" wp14:editId="20016AF9">
+            <wp:extent cx="6188710" cy="6045835"/>
+            <wp:effectExtent l="0" t="0" r="2540" b="0"/>
+            <wp:docPr id="1655629173" name="Рисунок 6"/>
             <wp:cNvGraphicFramePr>
               <a:graphicFrameLocks xmlns:a="http://schemas.openxmlformats.org/drawingml/2006/main" noChangeAspect="1"/>
             </wp:cNvGraphicFramePr>
@@ -4467,7 +4459,7 @@
               <a:graphicData uri="http://schemas.openxmlformats.org/drawingml/2006/picture">
                 <pic:pic xmlns:pic="http://schemas.openxmlformats.org/drawingml/2006/picture">
                   <pic:nvPicPr>
-                    <pic:cNvPr id="0" name="Picture 30"/>
+                    <pic:cNvPr id="0" name="Picture 11"/>
                     <pic:cNvPicPr>
                       <a:picLocks noChangeAspect="1" noChangeArrowheads="1"/>
                     </pic:cNvPicPr>
@@ -4488,7 +4480,7 @@
                   <pic:spPr bwMode="auto">
                     <a:xfrm>
                       <a:off x="0" y="0"/>
-                      <a:ext cx="3804768" cy="3693632"/>
+                      <a:ext cx="6188710" cy="6045835"/>
                     </a:xfrm>
                     <a:prstGeom prst="rect">
                       <a:avLst/>

</xml_diff>